<commit_message>
A few lines added to FC
</commit_message>
<xml_diff>
--- a/First Contact/The Triad Chronicles Book One First Contact MC.docx
+++ b/First Contact/The Triad Chronicles Book One First Contact MC.docx
@@ -525,49 +525,7 @@
           <w:sz w:val="24"/>
           <w:szCs w:val="24"/>
         </w:rPr>
-        <w:t xml:space="preserve">There’s always something,” I said to myself as I </w:t>
-      </w:r>
-      <w:r>
-        <w:rPr>
-          <w:sz w:val="24"/>
-          <w:szCs w:val="24"/>
-        </w:rPr>
-        <w:t>smacked into the wet sand instead of the raging sea that had been there earlier</w:t>
-      </w:r>
-      <w:r>
-        <w:rPr>
-          <w:sz w:val="24"/>
-          <w:szCs w:val="24"/>
-        </w:rPr>
-        <w:t xml:space="preserve">. </w:t>
-      </w:r>
-      <w:r>
-        <w:rPr>
-          <w:sz w:val="24"/>
-          <w:szCs w:val="24"/>
-        </w:rPr>
-        <w:t>It hurt.</w:t>
-      </w:r>
-      <w:r>
-        <w:rPr>
-          <w:sz w:val="24"/>
-          <w:szCs w:val="24"/>
-        </w:rPr>
-        <w:t xml:space="preserve"> </w:t>
-      </w:r>
-      <w:r>
-        <w:rPr>
-          <w:sz w:val="24"/>
-          <w:szCs w:val="24"/>
-        </w:rPr>
-        <w:t>After dragging myself out of the small crater formed by the magically damped impact,</w:t>
-      </w:r>
-      <w:r>
-        <w:rPr>
-          <w:sz w:val="24"/>
-          <w:szCs w:val="24"/>
-        </w:rPr>
-        <w:t xml:space="preserve"> I entered a nearby cave that reeked of sea salt and rotting seaweed. After drying off; which only took a couple of seconds thanks to the magic of Magic, I went through the papers I had ‘acquired’ from Geltzan’s office. They were mainly shipping manifests and invoices concerning the procurement and movement of weaponry and manpower, but vital information was still in there. About half an hour later, I had learned the location and flight paths of three separate Tyrant fleets, most of which were headed toward Inkorinkas Citadel; the Tyrant’s headquarters. I sensed movement inside the cave and quickly stuffed the papers in one of my coat’s many internal pockets. A group of bats flew out of the cave and into the starlit night. I then took the papers out again. Paper, made from trees. It wasn’t information stored on a data crystal, it was old fashioned paper. A bold move by anyone’s standards; paper was perishable and easily lost. I ran my hand over the rough, brown papers noting how it felt as if they’d crumble at the slightest breath. “What are you up to?” I asked. I started running through possible explanations to the paper conundrum, but that was interrupted by a slight vibration emanating from the deep recesses of my coat. I took out a small grey device and put it to my ear. “’Sup?”</w:t>
+        <w:t>There’s always something,” I said to myself as I smacked into the wet sand instead of the raging sea that had been there earlier. It hurt. After dragging myself out of the small crater formed by the magically damped impact, I entered a nearby cave that reeked of sea salt and rotting seaweed. After drying off; which only took a couple of seconds thanks to the magic of Magic, I went through the papers I had ‘acquired’ from Geltzan’s office. They were mainly shipping manifests and invoices concerning the procurement and movement of weaponry and manpower, but vital information was still in there. About half an hour later, I had learned the location and flight paths of three separate Tyrant fleets, most of which were headed toward Inkorinkas Citadel; the Tyrant’s headquarters. I sensed movement inside the cave and quickly stuffed the papers in one of my coat’s many internal pockets. A group of bats flew out of the cave and into the starlit night. I then took the papers out again. Paper, made from trees. It wasn’t information stored on a data crystal, it was old fashioned paper. A bold move by anyone’s standards; paper was perishable and easily lost. I ran my hand over the rough, brown papers noting how it felt as if they’d crumble at the slightest breath. “What are you up to?” I asked. I started running through possible explanations to the paper conundrum, but that was interrupted by a slight vibration emanating from the deep recesses of my coat. I took out a small grey device and put it to my ear. “’Sup?”</w:t>
       </w:r>
     </w:p>
     <w:p>
@@ -2866,65 +2824,23 @@
           <w:sz w:val="24"/>
           <w:szCs w:val="24"/>
         </w:rPr>
-        <w:t>Into firing position!” I shouted, grabbing my own thermal rifle as three crouched and four of us stood ready to fight. The elevator stopped as we hit the bottom level and the doors opened to a host of several people holding a mix of weapons in a room filled with thousands of firearms, explosions, armour, melee weapons and other things that looked illegal, such as a d</w:t>
-      </w:r>
-      <w:r>
-        <w:rPr>
-          <w:sz w:val="24"/>
-          <w:szCs w:val="24"/>
-        </w:rPr>
-        <w:t>i</w:t>
-      </w:r>
-      <w:r>
-        <w:rPr>
-          <w:sz w:val="24"/>
-          <w:szCs w:val="24"/>
-        </w:rPr>
-        <w:t>si</w:t>
-      </w:r>
-      <w:r>
-        <w:rPr>
-          <w:sz w:val="24"/>
-          <w:szCs w:val="24"/>
-        </w:rPr>
-        <w:t>ntigr</w:t>
-      </w:r>
-      <w:r>
-        <w:rPr>
-          <w:sz w:val="24"/>
-          <w:szCs w:val="24"/>
-        </w:rPr>
-        <w:t>ator ray. Lucky for us they weren’t trained all that well in combat as some had even forgotten to grab some cover.</w:t>
-      </w:r>
-    </w:p>
-    <w:p>
-      <w:pPr>
-        <w:pStyle w:val="Normal"/>
-        <w:rPr>
-          <w:sz w:val="24"/>
-          <w:szCs w:val="24"/>
-        </w:rPr>
-      </w:pPr>
-      <w:r>
-        <w:rPr>
-          <w:sz w:val="24"/>
-          <w:szCs w:val="24"/>
-        </w:rPr>
-        <w:t>I didn’t have to order for my men to open fire, and very soon enemies’ numbers soon dw</w:t>
-      </w:r>
-      <w:r>
-        <w:rPr>
-          <w:sz w:val="24"/>
-          <w:szCs w:val="24"/>
-        </w:rPr>
-        <w:t>indled</w:t>
-      </w:r>
-      <w:r>
-        <w:rPr>
-          <w:sz w:val="24"/>
-          <w:szCs w:val="24"/>
-        </w:rPr>
-        <w:t xml:space="preserve">. </w:t>
+        <w:t>Into firing position!” I shouted, grabbing my own thermal rifle as three crouched and four of us stood ready to fight. The elevator stopped as we hit the bottom level and the doors opened to a host of several people holding a mix of weapons in a room filled with thousands of firearms, explosions, armour, melee weapons and other things that looked illegal, such as a disintigrator ray. Lucky for us they weren’t trained all that well in combat as some had even forgotten to grab some cover.</w:t>
+      </w:r>
+    </w:p>
+    <w:p>
+      <w:pPr>
+        <w:pStyle w:val="Normal"/>
+        <w:rPr>
+          <w:sz w:val="24"/>
+          <w:szCs w:val="24"/>
+        </w:rPr>
+      </w:pPr>
+      <w:r>
+        <w:rPr>
+          <w:sz w:val="24"/>
+          <w:szCs w:val="24"/>
+        </w:rPr>
+        <w:t xml:space="preserve">I didn’t have to order for my men to open fire, and very soon enemies’ numbers soon dwindled. </w:t>
       </w:r>
     </w:p>
     <w:p>
@@ -2963,21 +2879,7 @@
           <w:sz w:val="24"/>
           <w:szCs w:val="24"/>
         </w:rPr>
-        <w:t>After the flames from the explosion passed, my team went around and rounded up any survivors. Only three out of sixteen, but none of them w</w:t>
-      </w:r>
-      <w:r>
-        <w:rPr>
-          <w:sz w:val="24"/>
-          <w:szCs w:val="24"/>
-        </w:rPr>
-        <w:t>ere</w:t>
-      </w:r>
-      <w:r>
-        <w:rPr>
-          <w:sz w:val="24"/>
-          <w:szCs w:val="24"/>
-        </w:rPr>
-        <w:t xml:space="preserve"> the Solin we were looking for. “Where is that insect?!” I said loudly. I then turned to the prisoners. Doing the same as before, I interrogated one and he pointed to a safe room at the far end of the room, which had a massive steel door covering the entrance. </w:t>
+        <w:t xml:space="preserve">After the flames from the explosion passed, my team went around and rounded up any survivors. Only three out of sixteen, but none of them were the Solin we were looking for. “Where is that insect?!” I said loudly. I then turned to the prisoners. Doing the same as before, I interrogated one and he pointed to a safe room at the far end of the room, which had a massive steel door covering the entrance. </w:t>
       </w:r>
     </w:p>
     <w:p>
@@ -4569,25 +4471,7 @@
           <w:sz w:val="24"/>
           <w:szCs w:val="24"/>
         </w:rPr>
-        <w:t>Sa l</w:t>
-      </w:r>
-      <w:r>
-        <w:rPr>
-          <w:i/>
-          <w:iCs/>
-          <w:sz w:val="24"/>
-          <w:szCs w:val="24"/>
-        </w:rPr>
-        <w:t>í</w:t>
-      </w:r>
-      <w:r>
-        <w:rPr>
-          <w:i/>
-          <w:iCs/>
-          <w:sz w:val="24"/>
-          <w:szCs w:val="24"/>
-        </w:rPr>
-        <w:t>sht fenk</w:t>
+        <w:t>Sa lísht fenk</w:t>
       </w:r>
       <w:bookmarkStart w:id="4" w:name="__DdeLink__674_1620501857"/>
       <w:r>
@@ -6076,21 +5960,7 @@
           <w:sz w:val="24"/>
           <w:szCs w:val="24"/>
         </w:rPr>
-        <w:t>. Before the meaning of what he’d said became clear, he’d pulled out a laser pistol and shot Amyfex and the guard standing in front of her right between the eyes. In the following second, quite a bit happened. First Raylow ran to her mother’s dead body. Then the Putus and Gerratum opened fire. The shots were deflected by a force field surrounding the trio, who then cut down the soldiers. Ras and I forced our way through the screaming crowd. Alayna, however, stood shocked at the fact that one of the three intruders was in fact her brother, Khainan. By the time we’d arrived, all the guards were dead. The leader took a swipe at Ras with his cane sword, which Ras met with his own blade. The third member took a few shots at me, but I dodged them and responded by ripping the air from her lungs through her chest. Khainan had already ran o</w:t>
-      </w:r>
-      <w:r>
-        <w:rPr>
-          <w:sz w:val="24"/>
-          <w:szCs w:val="24"/>
-        </w:rPr>
-        <w:t>f</w:t>
-      </w:r>
-      <w:r>
-        <w:rPr>
-          <w:sz w:val="24"/>
-          <w:szCs w:val="24"/>
-        </w:rPr>
-        <w:t>f like the little bitch he was. Very few swordsmen could match Ras, but the leader was doing just that despite the fact that Ras’ sword should have cleaved the thin cane sword in two by now. I flung a blue flame at the leader, but he dodged it. Drawing my own blade, Ras and I managed to drive him back to the doors, but eventually he disarmed both of us in one sweep and ran, dodging the flurry of fire that followed him. With the immediate threat now gone, we joined Alayna, Nagaon and Raylow by Amyfex’s prone form.</w:t>
+        <w:t>. Before the meaning of what he’d said became clear, he’d pulled out a laser pistol and shot Amyfex and the guard standing in front of her right between the eyes. In the following second, quite a bit happened. First Raylow ran to her mother’s dead body. Then the Putus and Gerratum opened fire. The shots were deflected by a force field surrounding the trio, who then cut down the soldiers. Ras and I forced our way through the screaming crowd. Alayna, however, stood shocked at the fact that one of the three intruders was in fact her brother, Khainan. By the time we’d arrived, all the guards were dead. The leader took a swipe at Ras with his cane sword, which Ras met with his own blade. The third member took a few shots at me, but I dodged them and responded by ripping the air from her lungs through her chest. Khainan had already ran off like the little bitch he was. Very few swordsmen could match Ras, but the leader was doing just that despite the fact that Ras’ sword should have cleaved the thin cane sword in two by now. I flung a blue flame at the leader, but he dodged it. Drawing my own blade, Ras and I managed to drive him back to the doors, but eventually he disarmed both of us in one sweep and ran, dodging the flurry of fire that followed him. With the immediate threat now gone, we joined Alayna, Nagaon and Raylow by Amyfex’s prone form.</w:t>
       </w:r>
     </w:p>
     <w:p>
@@ -6841,15 +6711,7 @@
       </w:pPr>
       <w:r>
         <w:rPr/>
-        <w:t xml:space="preserve">Thirty one minutes later Nagaon, </w:t>
-      </w:r>
-      <w:r>
-        <w:rPr/>
-        <w:t>R</w:t>
-      </w:r>
-      <w:r>
-        <w:rPr/>
-        <w:t>as and Alayna joined me on the ship.</w:t>
+        <w:t>Thirty one minutes later Nagaon, Ras and Alayna joined me on the ship.</w:t>
       </w:r>
     </w:p>
     <w:p>
@@ -6948,11 +6810,45 @@
       </w:r>
       <w:r>
         <w:rPr/>
-        <w:t xml:space="preserve">This is your pilot speaking. We are now making our final approach to Triad HQ. It is advised that all passengers put their seatbelts on as re-entry can be turbulent. I hope you enjoyed your flight and thank you for flying Air Temporum-Drakus.” I said as the planet came into view. </w:t>
-      </w:r>
-      <w:r>
-        <w:rPr/>
-        <w:t>At first glance, Triad HQ looked like any normal, life bearing planet; Mostly blue with large patches of green, brown or white, depending on the biome. But eventually you begin to notice the hubs of glass and steel and the grey lines that connect them. The largest splats of civilisation were the Academy, which was made recognisable by the odd spattering of forest green amongst the gunmetal grey and the Administration Complex, which was just fekkin' huge.</w:t>
+        <w:t>This is your pilot speaking. We are now making our final approach to Triad HQ. It is advised that all passengers put their seatbelts on as re-entry can be turbulent. I hope you enjoyed your flight and thank you for flying Air Temporum-Drakus.” I said as the planet came into view. At first glance, Triad HQ looked like any normal, life bearing planet; Mostly blue with large patches of green, brown or white, depending on the biome. But eventually you begin to notice the hubs of glass and steel and the grey lines that connect them. The largest splats of civilisation were the Academy, which was made recognisable by the odd spattering of forest green amongst the gunmetal grey and the Administration Complex, which was just fekkin' huge.</w:t>
+      </w:r>
+    </w:p>
+    <w:p>
+      <w:pPr>
+        <w:pStyle w:val="Normal"/>
+        <w:widowControl/>
+        <w:suppressAutoHyphens w:val="true"/>
+        <w:bidi w:val="0"/>
+        <w:spacing w:lineRule="auto" w:line="276" w:before="0" w:after="200"/>
+        <w:jc w:val="left"/>
+        <w:rPr/>
+      </w:pPr>
+      <w:r>
+        <w:rPr/>
+        <w:t>“</w:t>
+      </w:r>
+      <w:r>
+        <w:rPr/>
+        <w:t>This brings back some memories.” Ras said, “Looks like they've almost finished repairing the damage to the Academy.”</w:t>
+      </w:r>
+    </w:p>
+    <w:p>
+      <w:pPr>
+        <w:pStyle w:val="Normal"/>
+        <w:widowControl/>
+        <w:suppressAutoHyphens w:val="true"/>
+        <w:bidi w:val="0"/>
+        <w:spacing w:lineRule="auto" w:line="276" w:before="0" w:after="200"/>
+        <w:jc w:val="left"/>
+        <w:rPr/>
+      </w:pPr>
+      <w:r>
+        <w:rPr/>
+        <w:t>“</w:t>
+      </w:r>
+      <w:r>
+        <w:rPr/>
+        <w:t>Yeah,” The battle that occurred at the end of our last year at the Academy did a number on a large portion of the Southern Complex, but now you could barely notice. There was a slight rumble as we hit the atmosphere.</w:t>
       </w:r>
     </w:p>
     <w:sectPr>
@@ -6991,7 +6887,7 @@
       <w:fldChar w:fldCharType="separate"/>
     </w:r>
     <w:r>
-      <w:t>25</w:t>
+      <w:t>23</w:t>
     </w:r>
     <w:r>
       <w:fldChar w:fldCharType="end"/>
@@ -7330,7 +7226,6 @@
         </w:tabs>
         <w:ind w:left="720" w:hanging="360"/>
       </w:pPr>
-      <w:rPr/>
     </w:lvl>
     <w:lvl w:ilvl="1">
       <w:start w:val="1"/>
@@ -7343,7 +7238,6 @@
         </w:tabs>
         <w:ind w:left="1080" w:hanging="360"/>
       </w:pPr>
-      <w:rPr/>
     </w:lvl>
     <w:lvl w:ilvl="2">
       <w:start w:val="1"/>
@@ -7356,7 +7250,6 @@
         </w:tabs>
         <w:ind w:left="1440" w:hanging="360"/>
       </w:pPr>
-      <w:rPr/>
     </w:lvl>
     <w:lvl w:ilvl="3">
       <w:start w:val="1"/>
@@ -7369,7 +7262,6 @@
         </w:tabs>
         <w:ind w:left="1800" w:hanging="360"/>
       </w:pPr>
-      <w:rPr/>
     </w:lvl>
     <w:lvl w:ilvl="4">
       <w:start w:val="1"/>
@@ -7382,7 +7274,6 @@
         </w:tabs>
         <w:ind w:left="2160" w:hanging="360"/>
       </w:pPr>
-      <w:rPr/>
     </w:lvl>
     <w:lvl w:ilvl="5">
       <w:start w:val="1"/>
@@ -7395,7 +7286,6 @@
         </w:tabs>
         <w:ind w:left="2520" w:hanging="360"/>
       </w:pPr>
-      <w:rPr/>
     </w:lvl>
     <w:lvl w:ilvl="6">
       <w:start w:val="1"/>
@@ -7408,7 +7298,6 @@
         </w:tabs>
         <w:ind w:left="2880" w:hanging="360"/>
       </w:pPr>
-      <w:rPr/>
     </w:lvl>
     <w:lvl w:ilvl="7">
       <w:start w:val="1"/>
@@ -7421,7 +7310,6 @@
         </w:tabs>
         <w:ind w:left="3240" w:hanging="360"/>
       </w:pPr>
-      <w:rPr/>
     </w:lvl>
     <w:lvl w:ilvl="8">
       <w:start w:val="1"/>
@@ -7434,7 +7322,6 @@
         </w:tabs>
         <w:ind w:left="3600" w:hanging="360"/>
       </w:pPr>
-      <w:rPr/>
     </w:lvl>
   </w:abstractNum>
   <w:abstractNum w:abstractNumId="2">
@@ -8153,10 +8040,6 @@
     <w:name w:val="Endnote Characters"/>
     <w:rPr/>
   </w:style>
-  <w:style w:type="character" w:styleId="NumberingSymbols">
-    <w:name w:val="Numbering Symbols"/>
-    <w:rPr/>
-  </w:style>
   <w:style w:type="paragraph" w:styleId="Heading">
     <w:name w:val="Heading"/>
     <w:basedOn w:val="Normal"/>
@@ -8298,7 +8181,7 @@
     <w:basedOn w:val="Heading1"/>
     <w:next w:val="Normal"/>
     <w:pPr>
-      <w:spacing w:lineRule="auto" w:line="254"/>
+      <w:spacing w:lineRule="auto" w:line="252"/>
     </w:pPr>
     <w:rPr>
       <w:lang w:val="en-US"/>

</xml_diff>